<commit_message>
Writing Article and Updating daily Cartoon
</commit_message>
<xml_diff>
--- a/Articles/2024/5-CSS-Box-Sizing/CSS Box Sizing.docx
+++ b/Articles/2024/5-CSS-Box-Sizing/CSS Box Sizing.docx
@@ -11,16 +11,324 @@
       </w:r>
     </w:p>
     <w:p>
+      <w:pPr>
+        <w:rPr>
+          <w:rStyle w:val="Hyperlink"/>
+        </w:rPr>
+      </w:pPr>
       <w:hyperlink r:id="rId5" w:history="1">
         <w:r>
           <w:rPr>
             <w:rStyle w:val="Hyperlink"/>
           </w:rPr>
-          <w:t>https://www.w3schools.com/css/css3_box-sizing.asp</w:t>
+          <w:t>https://www.w3schools.com/css/css3_box-sizin</w:t>
+        </w:r>
+        <w:r>
+          <w:rPr>
+            <w:rStyle w:val="Hyperlink"/>
+          </w:rPr>
+          <w:t>g</w:t>
+        </w:r>
+        <w:r>
+          <w:rPr>
+            <w:rStyle w:val="Hyperlink"/>
+          </w:rPr>
+          <w:t>.asp</w:t>
         </w:r>
       </w:hyperlink>
     </w:p>
+    <w:p>
+      <w:pPr>
+        <w:rPr>
+          <w:rStyle w:val="Hyperlink"/>
+        </w:rPr>
+      </w:pPr>
+    </w:p>
+    <w:p>
+      <w:pPr>
+        <w:pStyle w:val="Heading1"/>
+      </w:pPr>
+      <w:r>
+        <w:t>Wha</w:t>
+      </w:r>
+      <w:r>
+        <w:t>t is Box Sizing?</w:t>
+      </w:r>
+    </w:p>
+    <w:p>
+      <w:r>
+        <w:t>Well, box sizing is when you tell an element, like a div or an image to be a certain size; you expect it to be that size; and then it confuses the mess out of you when it comes in at some other size.</w:t>
+      </w:r>
+    </w:p>
+    <w:p>
+      <w:r>
+        <w:t>This is because (by default), an web element will not just be the width and the height alone. Oh, it would be so simple if it would. It wants to include both what you state as the padding, and even the border. Thank goodness that the margin is the space around and out side of an element, or the darn thing would be throwing that in too.</w:t>
+      </w:r>
+    </w:p>
     <w:p/>
+    <w:p>
+      <w:r>
+        <w:rPr>
+          <w:noProof/>
+        </w:rPr>
+        <w:drawing>
+          <wp:inline distT="0" distB="0" distL="0" distR="0" wp14:anchorId="0596720E" wp14:editId="22CCC3D3">
+            <wp:extent cx="4791075" cy="3390900"/>
+            <wp:effectExtent l="0" t="0" r="9525" b="0"/>
+            <wp:docPr id="997343708" name="Picture 3"/>
+            <wp:cNvGraphicFramePr>
+              <a:graphicFrameLocks xmlns:a="http://schemas.openxmlformats.org/drawingml/2006/main" noChangeAspect="1"/>
+            </wp:cNvGraphicFramePr>
+            <a:graphic xmlns:a="http://schemas.openxmlformats.org/drawingml/2006/main">
+              <a:graphicData uri="http://schemas.openxmlformats.org/drawingml/2006/picture">
+                <pic:pic xmlns:pic="http://schemas.openxmlformats.org/drawingml/2006/picture">
+                  <pic:nvPicPr>
+                    <pic:cNvPr id="0" name="Picture 2"/>
+                    <pic:cNvPicPr>
+                      <a:picLocks noChangeAspect="1" noChangeArrowheads="1"/>
+                    </pic:cNvPicPr>
+                  </pic:nvPicPr>
+                  <pic:blipFill>
+                    <a:blip r:embed="rId6">
+                      <a:extLst>
+                        <a:ext uri="{28A0092B-C50C-407E-A947-70E740481C1C}">
+                          <a14:useLocalDpi xmlns:a14="http://schemas.microsoft.com/office/drawing/2010/main" val="0"/>
+                        </a:ext>
+                      </a:extLst>
+                    </a:blip>
+                    <a:srcRect/>
+                    <a:stretch>
+                      <a:fillRect/>
+                    </a:stretch>
+                  </pic:blipFill>
+                  <pic:spPr bwMode="auto">
+                    <a:xfrm>
+                      <a:off x="0" y="0"/>
+                      <a:ext cx="4791075" cy="3390900"/>
+                    </a:xfrm>
+                    <a:prstGeom prst="rect">
+                      <a:avLst/>
+                    </a:prstGeom>
+                    <a:noFill/>
+                    <a:ln>
+                      <a:noFill/>
+                    </a:ln>
+                  </pic:spPr>
+                </pic:pic>
+              </a:graphicData>
+            </a:graphic>
+          </wp:inline>
+        </w:drawing>
+      </w:r>
+    </w:p>
+    <w:p/>
+    <w:p>
+      <w:r>
+        <w:t>You can test this madness out for your self if you make 3 different divs. Give each div the same width and height and then give one a border and one some padding. Leave the first div with just the width and the height</w:t>
+      </w:r>
+    </w:p>
+    <w:p>
+      <w:r>
+        <w:lastRenderedPageBreak/>
+        <w:drawing>
+          <wp:inline distT="0" distB="0" distL="0" distR="0" wp14:anchorId="7955D34E" wp14:editId="63160965">
+            <wp:extent cx="5943600" cy="5935345"/>
+            <wp:effectExtent l="0" t="0" r="0" b="8255"/>
+            <wp:docPr id="303733436" name="Picture 1"/>
+            <wp:cNvGraphicFramePr>
+              <a:graphicFrameLocks xmlns:a="http://schemas.openxmlformats.org/drawingml/2006/main" noChangeAspect="1"/>
+            </wp:cNvGraphicFramePr>
+            <a:graphic xmlns:a="http://schemas.openxmlformats.org/drawingml/2006/main">
+              <a:graphicData uri="http://schemas.openxmlformats.org/drawingml/2006/picture">
+                <pic:pic xmlns:pic="http://schemas.openxmlformats.org/drawingml/2006/picture">
+                  <pic:nvPicPr>
+                    <pic:cNvPr id="303733436" name=""/>
+                    <pic:cNvPicPr/>
+                  </pic:nvPicPr>
+                  <pic:blipFill>
+                    <a:blip r:embed="rId7"/>
+                    <a:stretch>
+                      <a:fillRect/>
+                    </a:stretch>
+                  </pic:blipFill>
+                  <pic:spPr>
+                    <a:xfrm>
+                      <a:off x="0" y="0"/>
+                      <a:ext cx="5943600" cy="5935345"/>
+                    </a:xfrm>
+                    <a:prstGeom prst="rect">
+                      <a:avLst/>
+                    </a:prstGeom>
+                  </pic:spPr>
+                </pic:pic>
+              </a:graphicData>
+            </a:graphic>
+          </wp:inline>
+        </w:drawing>
+      </w:r>
+    </w:p>
+    <w:p>
+      <w:pPr>
+        <w:rPr>
+          <w:rStyle w:val="Strong"/>
+        </w:rPr>
+      </w:pPr>
+      <w:r>
+        <w:rPr>
+          <w:rStyle w:val="Strong"/>
+        </w:rPr>
+        <w:t>HTML</w:t>
+      </w:r>
+    </w:p>
+    <w:p>
+      <w:pPr>
+        <w:rPr>
+          <w:rStyle w:val="Strong"/>
+        </w:rPr>
+      </w:pPr>
+      <w:r>
+        <w:rPr>
+          <w:rStyle w:val="Strong"/>
+        </w:rPr>
+        <w:drawing>
+          <wp:inline distT="0" distB="0" distL="0" distR="0" wp14:anchorId="51627257" wp14:editId="269F0914">
+            <wp:extent cx="1951990" cy="1602854"/>
+            <wp:effectExtent l="0" t="0" r="0" b="0"/>
+            <wp:docPr id="309647127" name="Picture 1"/>
+            <wp:cNvGraphicFramePr>
+              <a:graphicFrameLocks xmlns:a="http://schemas.openxmlformats.org/drawingml/2006/main" noChangeAspect="1"/>
+            </wp:cNvGraphicFramePr>
+            <a:graphic xmlns:a="http://schemas.openxmlformats.org/drawingml/2006/main">
+              <a:graphicData uri="http://schemas.openxmlformats.org/drawingml/2006/picture">
+                <pic:pic xmlns:pic="http://schemas.openxmlformats.org/drawingml/2006/picture">
+                  <pic:nvPicPr>
+                    <pic:cNvPr id="309647127" name=""/>
+                    <pic:cNvPicPr/>
+                  </pic:nvPicPr>
+                  <pic:blipFill rotWithShape="1">
+                    <a:blip r:embed="rId8"/>
+                    <a:srcRect l="3907"/>
+                    <a:stretch/>
+                  </pic:blipFill>
+                  <pic:spPr bwMode="auto">
+                    <a:xfrm>
+                      <a:off x="0" y="0"/>
+                      <a:ext cx="1954926" cy="1605265"/>
+                    </a:xfrm>
+                    <a:prstGeom prst="rect">
+                      <a:avLst/>
+                    </a:prstGeom>
+                    <a:ln>
+                      <a:noFill/>
+                    </a:ln>
+                    <a:extLst>
+                      <a:ext uri="{53640926-AAD7-44D8-BBD7-CCE9431645EC}">
+                        <a14:shadowObscured xmlns:a14="http://schemas.microsoft.com/office/drawing/2010/main"/>
+                      </a:ext>
+                    </a:extLst>
+                  </pic:spPr>
+                </pic:pic>
+              </a:graphicData>
+            </a:graphic>
+          </wp:inline>
+        </w:drawing>
+      </w:r>
+    </w:p>
+    <w:p>
+      <w:pPr>
+        <w:rPr>
+          <w:rStyle w:val="Strong"/>
+        </w:rPr>
+      </w:pPr>
+    </w:p>
+    <w:p>
+      <w:pPr>
+        <w:rPr>
+          <w:rStyle w:val="Strong"/>
+        </w:rPr>
+      </w:pPr>
+      <w:r>
+        <w:rPr>
+          <w:rStyle w:val="Strong"/>
+        </w:rPr>
+        <w:t>CSS</w:t>
+      </w:r>
+    </w:p>
+    <w:p>
+      <w:pPr>
+        <w:rPr>
+          <w:rStyle w:val="Strong"/>
+        </w:rPr>
+      </w:pPr>
+      <w:r>
+        <w:rPr>
+          <w:rStyle w:val="Strong"/>
+        </w:rPr>
+        <w:drawing>
+          <wp:inline distT="0" distB="0" distL="0" distR="0" wp14:anchorId="5A3F1E99" wp14:editId="5D84FB77">
+            <wp:extent cx="2790825" cy="5838824"/>
+            <wp:effectExtent l="0" t="0" r="0" b="0"/>
+            <wp:docPr id="1702557248" name="Picture 1"/>
+            <wp:cNvGraphicFramePr>
+              <a:graphicFrameLocks xmlns:a="http://schemas.openxmlformats.org/drawingml/2006/main" noChangeAspect="1"/>
+            </wp:cNvGraphicFramePr>
+            <a:graphic xmlns:a="http://schemas.openxmlformats.org/drawingml/2006/main">
+              <a:graphicData uri="http://schemas.openxmlformats.org/drawingml/2006/picture">
+                <pic:pic xmlns:pic="http://schemas.openxmlformats.org/drawingml/2006/picture">
+                  <pic:nvPicPr>
+                    <pic:cNvPr id="1702557248" name=""/>
+                    <pic:cNvPicPr/>
+                  </pic:nvPicPr>
+                  <pic:blipFill rotWithShape="1">
+                    <a:blip r:embed="rId9"/>
+                    <a:srcRect l="2007"/>
+                    <a:stretch/>
+                  </pic:blipFill>
+                  <pic:spPr bwMode="auto">
+                    <a:xfrm>
+                      <a:off x="0" y="0"/>
+                      <a:ext cx="2791215" cy="5839640"/>
+                    </a:xfrm>
+                    <a:prstGeom prst="rect">
+                      <a:avLst/>
+                    </a:prstGeom>
+                    <a:ln>
+                      <a:noFill/>
+                    </a:ln>
+                    <a:extLst>
+                      <a:ext uri="{53640926-AAD7-44D8-BBD7-CCE9431645EC}">
+                        <a14:shadowObscured xmlns:a14="http://schemas.microsoft.com/office/drawing/2010/main"/>
+                      </a:ext>
+                    </a:extLst>
+                  </pic:spPr>
+                </pic:pic>
+              </a:graphicData>
+            </a:graphic>
+          </wp:inline>
+        </w:drawing>
+      </w:r>
+    </w:p>
+    <w:p/>
+    <w:p/>
+    <w:p>
+      <w:pPr>
+        <w:pStyle w:val="Heading1"/>
+      </w:pPr>
+      <w:r>
+        <w:lastRenderedPageBreak/>
+        <w:t>How can we fix this Box Sizing Madness?</w:t>
+      </w:r>
+    </w:p>
+    <w:p>
+      <w:r>
+        <w:t xml:space="preserve">Yes, this can be absolutely enough to drive a young web site developer to lose there ever-loving mind. Especially when you have no idea where this extra sizing is coming from and you go and add even more padding and borders, and the darn thing just gets more and more unruly. </w:t>
+      </w:r>
+    </w:p>
+    <w:p>
+      <w:r>
+        <w:t>Why these people who write these initial codes did not think about this is beyond me, but alas, we do have a fix for this. Even if we have to write our own rules to fix it.</w:t>
+      </w:r>
+    </w:p>
     <w:sectPr>
       <w:pgSz w:w="12240" w:h="15840"/>
       <w:pgMar w:top="1440" w:right="1440" w:bottom="1440" w:left="1440" w:header="720" w:footer="720" w:gutter="0"/>
@@ -1984,6 +2292,18 @@
       <w:shd w:val="clear" w:color="auto" w:fill="E1DFDD"/>
     </w:rPr>
   </w:style>
+  <w:style w:type="character" w:styleId="FollowedHyperlink">
+    <w:name w:val="FollowedHyperlink"/>
+    <w:basedOn w:val="DefaultParagraphFont"/>
+    <w:uiPriority w:val="99"/>
+    <w:semiHidden/>
+    <w:unhideWhenUsed/>
+    <w:rsid w:val="00B77735"/>
+    <w:rPr>
+      <w:color w:val="954F72" w:themeColor="followedHyperlink"/>
+      <w:u w:val="single"/>
+    </w:rPr>
+  </w:style>
 </w:styles>
 </file>
 

</xml_diff>

<commit_message>
Writing Articles and updating Cartoon
</commit_message>
<xml_diff>
--- a/Articles/2024/5-CSS-Box-Sizing/CSS Box Sizing.docx
+++ b/Articles/2024/5-CSS-Box-Sizing/CSS Box Sizing.docx
@@ -12,31 +12,256 @@
     </w:p>
     <w:p>
       <w:pPr>
+        <w:pStyle w:val="TOCHeading"/>
+      </w:pPr>
+      <w:r>
+        <w:t>Table of Contents</w:t>
+      </w:r>
+    </w:p>
+    <w:sdt>
+      <w:sdtPr>
+        <w:id w:val="253644487"/>
+        <w:docPartObj>
+          <w:docPartGallery w:val="Table of Contents"/>
+          <w:docPartUnique/>
+        </w:docPartObj>
+      </w:sdtPr>
+      <w:sdtEndPr>
         <w:rPr>
-          <w:rStyle w:val="Hyperlink"/>
+          <w:b/>
+          <w:bCs/>
+          <w:noProof/>
         </w:rPr>
-      </w:pPr>
-      <w:hyperlink r:id="rId5" w:history="1">
-        <w:r>
-          <w:rPr>
-            <w:rStyle w:val="Hyperlink"/>
-          </w:rPr>
-          <w:t>https://www.w3schools.com/css/css3_box-sizin</w:t>
-        </w:r>
-        <w:r>
-          <w:rPr>
-            <w:rStyle w:val="Hyperlink"/>
-          </w:rPr>
-          <w:t>g</w:t>
-        </w:r>
-        <w:r>
-          <w:rPr>
-            <w:rStyle w:val="Hyperlink"/>
-          </w:rPr>
-          <w:t>.asp</w:t>
-        </w:r>
-      </w:hyperlink>
-    </w:p>
+      </w:sdtEndPr>
+      <w:sdtContent>
+        <w:p>
+          <w:pPr>
+            <w:pStyle w:val="TOC1"/>
+            <w:tabs>
+              <w:tab w:val="right" w:leader="dot" w:pos="9350"/>
+            </w:tabs>
+            <w:rPr>
+              <w:rFonts w:eastAsiaTheme="minorEastAsia"/>
+              <w:noProof/>
+            </w:rPr>
+          </w:pPr>
+          <w:r>
+            <w:fldChar w:fldCharType="begin"/>
+          </w:r>
+          <w:r>
+            <w:instrText xml:space="preserve"> TOC \o "1-3" \h \z \u </w:instrText>
+          </w:r>
+          <w:r>
+            <w:fldChar w:fldCharType="separate"/>
+          </w:r>
+          <w:hyperlink w:anchor="_Toc160522565" w:history="1">
+            <w:r>
+              <w:rPr>
+                <w:rStyle w:val="Hyperlink"/>
+                <w:noProof/>
+              </w:rPr>
+              <w:t>What is Box Sizing?</w:t>
+            </w:r>
+            <w:r>
+              <w:rPr>
+                <w:noProof/>
+                <w:webHidden/>
+              </w:rPr>
+              <w:tab/>
+            </w:r>
+            <w:r>
+              <w:rPr>
+                <w:noProof/>
+                <w:webHidden/>
+              </w:rPr>
+              <w:fldChar w:fldCharType="begin"/>
+            </w:r>
+            <w:r>
+              <w:rPr>
+                <w:noProof/>
+                <w:webHidden/>
+              </w:rPr>
+              <w:instrText xml:space="preserve"> PAGEREF _Toc160522565 \h </w:instrText>
+            </w:r>
+            <w:r>
+              <w:rPr>
+                <w:noProof/>
+                <w:webHidden/>
+              </w:rPr>
+            </w:r>
+            <w:r>
+              <w:rPr>
+                <w:noProof/>
+                <w:webHidden/>
+              </w:rPr>
+              <w:fldChar w:fldCharType="separate"/>
+            </w:r>
+            <w:r>
+              <w:rPr>
+                <w:noProof/>
+                <w:webHidden/>
+              </w:rPr>
+              <w:t>1</w:t>
+            </w:r>
+            <w:r>
+              <w:rPr>
+                <w:noProof/>
+                <w:webHidden/>
+              </w:rPr>
+              <w:fldChar w:fldCharType="end"/>
+            </w:r>
+          </w:hyperlink>
+        </w:p>
+        <w:p>
+          <w:pPr>
+            <w:pStyle w:val="TOC1"/>
+            <w:tabs>
+              <w:tab w:val="right" w:leader="dot" w:pos="9350"/>
+            </w:tabs>
+            <w:rPr>
+              <w:rFonts w:eastAsiaTheme="minorEastAsia"/>
+              <w:noProof/>
+            </w:rPr>
+          </w:pPr>
+          <w:hyperlink w:anchor="_Toc160522566" w:history="1">
+            <w:r>
+              <w:rPr>
+                <w:rStyle w:val="Hyperlink"/>
+                <w:noProof/>
+              </w:rPr>
+              <w:t>Test this out for yourself</w:t>
+            </w:r>
+            <w:r>
+              <w:rPr>
+                <w:noProof/>
+                <w:webHidden/>
+              </w:rPr>
+              <w:tab/>
+            </w:r>
+            <w:r>
+              <w:rPr>
+                <w:noProof/>
+                <w:webHidden/>
+              </w:rPr>
+              <w:fldChar w:fldCharType="begin"/>
+            </w:r>
+            <w:r>
+              <w:rPr>
+                <w:noProof/>
+                <w:webHidden/>
+              </w:rPr>
+              <w:instrText xml:space="preserve"> PAGEREF _Toc160522566 \h </w:instrText>
+            </w:r>
+            <w:r>
+              <w:rPr>
+                <w:noProof/>
+                <w:webHidden/>
+              </w:rPr>
+            </w:r>
+            <w:r>
+              <w:rPr>
+                <w:noProof/>
+                <w:webHidden/>
+              </w:rPr>
+              <w:fldChar w:fldCharType="separate"/>
+            </w:r>
+            <w:r>
+              <w:rPr>
+                <w:noProof/>
+                <w:webHidden/>
+              </w:rPr>
+              <w:t>2</w:t>
+            </w:r>
+            <w:r>
+              <w:rPr>
+                <w:noProof/>
+                <w:webHidden/>
+              </w:rPr>
+              <w:fldChar w:fldCharType="end"/>
+            </w:r>
+          </w:hyperlink>
+        </w:p>
+        <w:p>
+          <w:pPr>
+            <w:pStyle w:val="TOC1"/>
+            <w:tabs>
+              <w:tab w:val="right" w:leader="dot" w:pos="9350"/>
+            </w:tabs>
+            <w:rPr>
+              <w:rFonts w:eastAsiaTheme="minorEastAsia"/>
+              <w:noProof/>
+            </w:rPr>
+          </w:pPr>
+          <w:hyperlink w:anchor="_Toc160522567" w:history="1">
+            <w:r>
+              <w:rPr>
+                <w:rStyle w:val="Hyperlink"/>
+                <w:noProof/>
+              </w:rPr>
+              <w:t>How can we fix this Box Sizing Madness?</w:t>
+            </w:r>
+            <w:r>
+              <w:rPr>
+                <w:noProof/>
+                <w:webHidden/>
+              </w:rPr>
+              <w:tab/>
+            </w:r>
+            <w:r>
+              <w:rPr>
+                <w:noProof/>
+                <w:webHidden/>
+              </w:rPr>
+              <w:fldChar w:fldCharType="begin"/>
+            </w:r>
+            <w:r>
+              <w:rPr>
+                <w:noProof/>
+                <w:webHidden/>
+              </w:rPr>
+              <w:instrText xml:space="preserve"> PAGEREF _Toc160522567 \h </w:instrText>
+            </w:r>
+            <w:r>
+              <w:rPr>
+                <w:noProof/>
+                <w:webHidden/>
+              </w:rPr>
+            </w:r>
+            <w:r>
+              <w:rPr>
+                <w:noProof/>
+                <w:webHidden/>
+              </w:rPr>
+              <w:fldChar w:fldCharType="separate"/>
+            </w:r>
+            <w:r>
+              <w:rPr>
+                <w:noProof/>
+                <w:webHidden/>
+              </w:rPr>
+              <w:t>4</w:t>
+            </w:r>
+            <w:r>
+              <w:rPr>
+                <w:noProof/>
+                <w:webHidden/>
+              </w:rPr>
+              <w:fldChar w:fldCharType="end"/>
+            </w:r>
+          </w:hyperlink>
+        </w:p>
+        <w:p>
+          <w:r>
+            <w:rPr>
+              <w:b/>
+              <w:bCs/>
+              <w:noProof/>
+            </w:rPr>
+            <w:fldChar w:fldCharType="end"/>
+          </w:r>
+        </w:p>
+      </w:sdtContent>
+    </w:sdt>
     <w:p>
       <w:pPr>
         <w:rPr>
@@ -48,12 +273,14 @@
       <w:pPr>
         <w:pStyle w:val="Heading1"/>
       </w:pPr>
+      <w:bookmarkStart w:id="0" w:name="_Toc160522565"/>
       <w:r>
         <w:t>Wha</w:t>
       </w:r>
       <w:r>
         <w:t>t is Box Sizing?</w:t>
       </w:r>
+      <w:bookmarkEnd w:id="0"/>
     </w:p>
     <w:p>
       <w:r>
@@ -62,7 +289,23 @@
     </w:p>
     <w:p>
       <w:r>
-        <w:t>This is because (by default), an web element will not just be the width and the height alone. Oh, it would be so simple if it would. It wants to include both what you state as the padding, and even the border. Thank goodness that the margin is the space around and out side of an element, or the darn thing would be throwing that in too.</w:t>
+        <w:t xml:space="preserve">This is because (by default), </w:t>
+      </w:r>
+      <w:proofErr w:type="gramStart"/>
+      <w:r>
+        <w:t>an</w:t>
+      </w:r>
+      <w:proofErr w:type="gramEnd"/>
+      <w:r>
+        <w:t xml:space="preserve"> web element will not just be the width and the height alone. Oh, it would be so simple if it would. It wants to include both what you state as the padding, and even the border. Thank goodness that the margin is the space around and </w:t>
+      </w:r>
+      <w:proofErr w:type="spellStart"/>
+      <w:r>
+        <w:t>out side</w:t>
+      </w:r>
+      <w:proofErr w:type="spellEnd"/>
+      <w:r>
+        <w:t xml:space="preserve"> of an element, or the darn thing would be throwing that in too.</w:t>
       </w:r>
     </w:p>
     <w:p/>
@@ -123,13 +366,33 @@
     </w:p>
     <w:p/>
     <w:p>
-      <w:r>
-        <w:t>You can test this madness out for your self if you make 3 different divs. Give each div the same width and height and then give one a border and one some padding. Leave the first div with just the width and the height</w:t>
-      </w:r>
+      <w:pPr>
+        <w:pStyle w:val="Heading1"/>
+      </w:pPr>
+      <w:bookmarkStart w:id="1" w:name="_Toc160522566"/>
+      <w:r>
+        <w:t>Test this out for yourself</w:t>
+      </w:r>
+      <w:bookmarkEnd w:id="1"/>
     </w:p>
     <w:p>
       <w:r>
-        <w:lastRenderedPageBreak/>
+        <w:t xml:space="preserve">You can test this madness out for yourself if you make 3 different </w:t>
+      </w:r>
+      <w:proofErr w:type="spellStart"/>
+      <w:r>
+        <w:t>divs</w:t>
+      </w:r>
+      <w:proofErr w:type="spellEnd"/>
+      <w:r>
+        <w:t>. Give each div the same width and height and then give one a border and one some padding. Leave the first div with just the width and the height</w:t>
+      </w:r>
+    </w:p>
+    <w:p>
+      <w:r>
+        <w:rPr>
+          <w:noProof/>
+        </w:rPr>
         <w:drawing>
           <wp:inline distT="0" distB="0" distL="0" distR="0" wp14:anchorId="7955D34E" wp14:editId="63160965">
             <wp:extent cx="5943600" cy="5935345"/>
@@ -189,7 +452,9 @@
       <w:r>
         <w:rPr>
           <w:rStyle w:val="Strong"/>
+          <w:noProof/>
         </w:rPr>
+        <w:lastRenderedPageBreak/>
         <w:drawing>
           <wp:inline distT="0" distB="0" distL="0" distR="0" wp14:anchorId="51627257" wp14:editId="269F0914">
             <wp:extent cx="1951990" cy="1602854"/>
@@ -263,7 +528,9 @@
       <w:r>
         <w:rPr>
           <w:rStyle w:val="Strong"/>
+          <w:noProof/>
         </w:rPr>
+        <w:lastRenderedPageBreak/>
         <w:drawing>
           <wp:inline distT="0" distB="0" distL="0" distR="0" wp14:anchorId="5A3F1E99" wp14:editId="5D84FB77">
             <wp:extent cx="2790825" cy="5838824"/>
@@ -314,19 +581,224 @@
       <w:pPr>
         <w:pStyle w:val="Heading1"/>
       </w:pPr>
-      <w:r>
-        <w:lastRenderedPageBreak/>
+      <w:bookmarkStart w:id="2" w:name="_Toc160522567"/>
+      <w:r>
         <w:t>How can we fix this Box Sizing Madness?</w:t>
       </w:r>
+      <w:bookmarkEnd w:id="2"/>
     </w:p>
     <w:p>
       <w:r>
-        <w:t xml:space="preserve">Yes, this can be absolutely enough to drive a young web site developer to lose there ever-loving mind. Especially when you have no idea where this extra sizing is coming from and you go and add even more padding and borders, and the darn thing just gets more and more unruly. </w:t>
+        <w:t xml:space="preserve">Yes, this can be absolutely enough to drive a young web site developer to lose </w:t>
+      </w:r>
+      <w:proofErr w:type="spellStart"/>
+      <w:r>
+        <w:t>there</w:t>
+      </w:r>
+      <w:proofErr w:type="spellEnd"/>
+      <w:r>
+        <w:t xml:space="preserve"> ever-loving mind. Especially when you have no idea where this extra sizing is coming from and you go and add even more padding and borders, and the darn thing just gets more and more unruly. </w:t>
       </w:r>
     </w:p>
     <w:p>
       <w:r>
+        <w:lastRenderedPageBreak/>
         <w:t>Why these people who write these initial codes did not think about this is beyond me, but alas, we do have a fix for this. Even if we have to write our own rules to fix it.</w:t>
+      </w:r>
+    </w:p>
+    <w:p/>
+    <w:p>
+      <w:r>
+        <w:rPr>
+          <w:noProof/>
+        </w:rPr>
+        <w:drawing>
+          <wp:inline distT="0" distB="0" distL="0" distR="0" wp14:anchorId="47394D31" wp14:editId="7C5327DD">
+            <wp:extent cx="4848902" cy="5696745"/>
+            <wp:effectExtent l="0" t="0" r="8890" b="0"/>
+            <wp:docPr id="1581176189" name="Picture 1"/>
+            <wp:cNvGraphicFramePr>
+              <a:graphicFrameLocks xmlns:a="http://schemas.openxmlformats.org/drawingml/2006/main" noChangeAspect="1"/>
+            </wp:cNvGraphicFramePr>
+            <a:graphic xmlns:a="http://schemas.openxmlformats.org/drawingml/2006/main">
+              <a:graphicData uri="http://schemas.openxmlformats.org/drawingml/2006/picture">
+                <pic:pic xmlns:pic="http://schemas.openxmlformats.org/drawingml/2006/picture">
+                  <pic:nvPicPr>
+                    <pic:cNvPr id="1581176189" name=""/>
+                    <pic:cNvPicPr/>
+                  </pic:nvPicPr>
+                  <pic:blipFill>
+                    <a:blip r:embed="rId10"/>
+                    <a:stretch>
+                      <a:fillRect/>
+                    </a:stretch>
+                  </pic:blipFill>
+                  <pic:spPr>
+                    <a:xfrm>
+                      <a:off x="0" y="0"/>
+                      <a:ext cx="4848902" cy="5696745"/>
+                    </a:xfrm>
+                    <a:prstGeom prst="rect">
+                      <a:avLst/>
+                    </a:prstGeom>
+                  </pic:spPr>
+                </pic:pic>
+              </a:graphicData>
+            </a:graphic>
+          </wp:inline>
+        </w:drawing>
+      </w:r>
+    </w:p>
+    <w:p/>
+    <w:p>
+      <w:r>
+        <w:t>Ok, now this is what I used to fix this problem. Add this to your CSS</w:t>
+      </w:r>
+    </w:p>
+    <w:p>
+      <w:r>
+        <w:rPr>
+          <w:noProof/>
+        </w:rPr>
+        <w:drawing>
+          <wp:inline distT="0" distB="0" distL="0" distR="0" wp14:anchorId="08D9160B" wp14:editId="0B2F52FB">
+            <wp:extent cx="1876687" cy="562053"/>
+            <wp:effectExtent l="0" t="0" r="9525" b="9525"/>
+            <wp:docPr id="883905921" name="Picture 1"/>
+            <wp:cNvGraphicFramePr>
+              <a:graphicFrameLocks xmlns:a="http://schemas.openxmlformats.org/drawingml/2006/main" noChangeAspect="1"/>
+            </wp:cNvGraphicFramePr>
+            <a:graphic xmlns:a="http://schemas.openxmlformats.org/drawingml/2006/main">
+              <a:graphicData uri="http://schemas.openxmlformats.org/drawingml/2006/picture">
+                <pic:pic xmlns:pic="http://schemas.openxmlformats.org/drawingml/2006/picture">
+                  <pic:nvPicPr>
+                    <pic:cNvPr id="883905921" name=""/>
+                    <pic:cNvPicPr/>
+                  </pic:nvPicPr>
+                  <pic:blipFill>
+                    <a:blip r:embed="rId11"/>
+                    <a:stretch>
+                      <a:fillRect/>
+                    </a:stretch>
+                  </pic:blipFill>
+                  <pic:spPr>
+                    <a:xfrm>
+                      <a:off x="0" y="0"/>
+                      <a:ext cx="1876687" cy="562053"/>
+                    </a:xfrm>
+                    <a:prstGeom prst="rect">
+                      <a:avLst/>
+                    </a:prstGeom>
+                  </pic:spPr>
+                </pic:pic>
+              </a:graphicData>
+            </a:graphic>
+          </wp:inline>
+        </w:drawing>
+      </w:r>
+    </w:p>
+    <w:p>
+      <w:pPr>
+        <w:pStyle w:val="Heading1"/>
+      </w:pPr>
+      <w:r>
+        <w:lastRenderedPageBreak/>
+        <w:t>What happens when we add text?</w:t>
+      </w:r>
+    </w:p>
+    <w:p>
+      <w:r>
+        <w:t>Well, since we gave our boxes a specific height and width here, if we were to add text, it would over flow the boxes.</w:t>
+      </w:r>
+    </w:p>
+    <w:p>
+      <w:r>
+        <w:t xml:space="preserve">The last box here had the </w:t>
+      </w:r>
+      <w:r>
+        <w:rPr>
+          <w:b/>
+          <w:bCs/>
+        </w:rPr>
+        <w:t>height</w:t>
+      </w:r>
+      <w:r>
+        <w:t xml:space="preserve"> in the CSS changed to </w:t>
+      </w:r>
+      <w:r>
+        <w:rPr>
+          <w:b/>
+          <w:bCs/>
+        </w:rPr>
+        <w:t>auto</w:t>
+      </w:r>
+      <w:r>
+        <w:t>, so that it would not overflow.</w:t>
+      </w:r>
+    </w:p>
+    <w:p/>
+    <w:p>
+      <w:r>
+        <w:drawing>
+          <wp:inline distT="0" distB="0" distL="0" distR="0" wp14:anchorId="2D7E139A" wp14:editId="58C2B71D">
+            <wp:extent cx="5839640" cy="6173061"/>
+            <wp:effectExtent l="0" t="0" r="8890" b="0"/>
+            <wp:docPr id="301401613" name="Picture 1"/>
+            <wp:cNvGraphicFramePr>
+              <a:graphicFrameLocks xmlns:a="http://schemas.openxmlformats.org/drawingml/2006/main" noChangeAspect="1"/>
+            </wp:cNvGraphicFramePr>
+            <a:graphic xmlns:a="http://schemas.openxmlformats.org/drawingml/2006/main">
+              <a:graphicData uri="http://schemas.openxmlformats.org/drawingml/2006/picture">
+                <pic:pic xmlns:pic="http://schemas.openxmlformats.org/drawingml/2006/picture">
+                  <pic:nvPicPr>
+                    <pic:cNvPr id="301401613" name=""/>
+                    <pic:cNvPicPr/>
+                  </pic:nvPicPr>
+                  <pic:blipFill>
+                    <a:blip r:embed="rId12"/>
+                    <a:stretch>
+                      <a:fillRect/>
+                    </a:stretch>
+                  </pic:blipFill>
+                  <pic:spPr>
+                    <a:xfrm>
+                      <a:off x="0" y="0"/>
+                      <a:ext cx="5839640" cy="6173061"/>
+                    </a:xfrm>
+                    <a:prstGeom prst="rect">
+                      <a:avLst/>
+                    </a:prstGeom>
+                  </pic:spPr>
+                </pic:pic>
+              </a:graphicData>
+            </a:graphic>
+          </wp:inline>
+        </w:drawing>
+      </w:r>
+    </w:p>
+    <w:p/>
+    <w:p/>
+    <w:p/>
+    <w:p/>
+    <w:p/>
+    <w:p/>
+    <w:p/>
+    <w:p/>
+    <w:p/>
+    <w:p/>
+    <w:p/>
+    <w:p/>
+    <w:p/>
+    <w:p/>
+    <w:p/>
+    <w:p/>
+    <w:p/>
+    <w:p/>
+    <w:p/>
+    <w:p/>
+    <w:p>
+      <w:r>
+        <w:t>And it is as simple as that to fix. Just set your box-sizing to border box. Oh, and that little star means, you want it to this this for everything.</w:t>
       </w:r>
     </w:p>
     <w:sectPr>
@@ -2020,7 +2492,6 @@
     <w:basedOn w:val="Heading1"/>
     <w:next w:val="Normal"/>
     <w:uiPriority w:val="39"/>
-    <w:semiHidden/>
     <w:unhideWhenUsed/>
     <w:qFormat/>
     <w:rsid w:val="00F6446E"/>
@@ -2303,6 +2774,18 @@
       <w:color w:val="954F72" w:themeColor="followedHyperlink"/>
       <w:u w:val="single"/>
     </w:rPr>
+  </w:style>
+  <w:style w:type="paragraph" w:styleId="TOC1">
+    <w:name w:val="toc 1"/>
+    <w:basedOn w:val="Normal"/>
+    <w:next w:val="Normal"/>
+    <w:autoRedefine/>
+    <w:uiPriority w:val="39"/>
+    <w:unhideWhenUsed/>
+    <w:rsid w:val="007D2BB9"/>
+    <w:pPr>
+      <w:spacing w:after="100"/>
+    </w:pPr>
   </w:style>
 </w:styles>
 </file>
@@ -2600,4 +3083,16 @@
     </a:ext>
   </a:extLst>
 </a:theme>
+</file>
+
+<file path=customXml/item1.xml><?xml version="1.0" encoding="utf-8"?>
+<b:Sources xmlns:b="http://schemas.openxmlformats.org/officeDocument/2006/bibliography" xmlns="http://schemas.openxmlformats.org/officeDocument/2006/bibliography" SelectedStyle="\APASixthEditionOfficeOnline.xsl" StyleName="APA" Version="6"/>
+</file>
+
+<file path=customXml/itemProps1.xml><?xml version="1.0" encoding="utf-8"?>
+<ds:datastoreItem xmlns:ds="http://schemas.openxmlformats.org/officeDocument/2006/customXml" ds:itemID="{3BD4B233-0C69-46A7-B43F-7E53FF1781E5}">
+  <ds:schemaRefs>
+    <ds:schemaRef ds:uri="http://schemas.openxmlformats.org/officeDocument/2006/bibliography"/>
+  </ds:schemaRefs>
+</ds:datastoreItem>
 </file>
</xml_diff>